<commit_message>
organización de la base de datos de la secretaría de salud
</commit_message>
<xml_diff>
--- a/7_trabajo_colaborativo_marco_idalina_joven_investigador/plan_de_trabajo_colaborativo.docx
+++ b/7_trabajo_colaborativo_marco_idalina_joven_investigador/plan_de_trabajo_colaborativo.docx
@@ -31,28 +31,400 @@
         </w:rPr>
       </w:pPr>
       <w:r>
-        <w:rPr>
-          <w:b/>
-          <w:bCs/>
-        </w:rPr>
-      </w:r>
-    </w:p>
-    <w:p>
-      <w:pPr>
-        <w:pStyle w:val="Normal"/>
-        <w:bidi w:val="0"/>
-        <w:jc w:val="start"/>
-        <w:rPr>
-          <w:b/>
-          <w:bCs/>
-        </w:rPr>
-      </w:pPr>
-      <w:r>
-        <w:rPr>
-          <w:b/>
-          <w:bCs/>
-        </w:rPr>
-        <w:t>**Objetivo General:**</w:t>
+        <w:rPr/>
+      </w:r>
+    </w:p>
+    <w:p>
+      <w:pPr>
+        <w:pStyle w:val="Normal"/>
+        <w:bidi w:val="0"/>
+        <w:jc w:val="start"/>
+        <w:rPr>
+          <w:b/>
+          <w:bCs/>
+        </w:rPr>
+      </w:pPr>
+      <w:r>
+        <w:rPr/>
+      </w:r>
+    </w:p>
+    <w:p>
+      <w:pPr>
+        <w:pStyle w:val="Normal"/>
+        <w:bidi w:val="0"/>
+        <w:jc w:val="start"/>
+        <w:rPr>
+          <w:b/>
+          <w:bCs/>
+        </w:rPr>
+      </w:pPr>
+      <w:r>
+        <w:rPr/>
+      </w:r>
+    </w:p>
+    <w:p>
+      <w:pPr>
+        <w:pStyle w:val="Normal"/>
+        <w:bidi w:val="0"/>
+        <w:jc w:val="start"/>
+        <w:rPr>
+          <w:b/>
+          <w:bCs/>
+        </w:rPr>
+      </w:pPr>
+      <w:r>
+        <w:rPr>
+          <w:b/>
+          <w:bCs/>
+        </w:rPr>
+        <w:t>1. Listar El número variables objetivo</w:t>
+      </w:r>
+    </w:p>
+    <w:p>
+      <w:pPr>
+        <w:pStyle w:val="Normal"/>
+        <w:bidi w:val="0"/>
+        <w:jc w:val="start"/>
+        <w:rPr>
+          <w:b/>
+          <w:bCs/>
+        </w:rPr>
+      </w:pPr>
+      <w:r>
+        <w:rPr>
+          <w:b/>
+          <w:bCs/>
+        </w:rPr>
+        <w:t xml:space="preserve">    </w:t>
+      </w:r>
+      <w:r>
+        <w:rPr>
+          <w:b/>
+          <w:bCs/>
+        </w:rPr>
+        <w:t>1. Número de casos</w:t>
+      </w:r>
+    </w:p>
+    <w:p>
+      <w:pPr>
+        <w:pStyle w:val="Normal"/>
+        <w:bidi w:val="0"/>
+        <w:jc w:val="start"/>
+        <w:rPr>
+          <w:b/>
+          <w:bCs/>
+        </w:rPr>
+      </w:pPr>
+      <w:r>
+        <w:rPr>
+          <w:b/>
+          <w:bCs/>
+        </w:rPr>
+        <w:t xml:space="preserve">    </w:t>
+      </w:r>
+      <w:r>
+        <w:rPr>
+          <w:b/>
+          <w:bCs/>
+        </w:rPr>
+        <w:t>2. Incidencia de casos.</w:t>
+      </w:r>
+    </w:p>
+    <w:p>
+      <w:pPr>
+        <w:pStyle w:val="Normal"/>
+        <w:bidi w:val="0"/>
+        <w:jc w:val="start"/>
+        <w:rPr>
+          <w:b/>
+          <w:bCs/>
+        </w:rPr>
+      </w:pPr>
+      <w:r>
+        <w:rPr>
+          <w:b/>
+          <w:bCs/>
+        </w:rPr>
+        <w:t xml:space="preserve">    </w:t>
+      </w:r>
+      <w:r>
+        <w:rPr>
+          <w:b/>
+          <w:bCs/>
+        </w:rPr>
+        <w:t>3. Las variables entomológicas:</w:t>
+      </w:r>
+    </w:p>
+    <w:p>
+      <w:pPr>
+        <w:pStyle w:val="Normal"/>
+        <w:bidi w:val="0"/>
+        <w:jc w:val="start"/>
+        <w:rPr>
+          <w:b/>
+          <w:bCs/>
+        </w:rPr>
+      </w:pPr>
+      <w:r>
+        <w:rPr>
+          <w:b/>
+          <w:bCs/>
+        </w:rPr>
+        <w:t xml:space="preserve">    </w:t>
+      </w:r>
+    </w:p>
+    <w:p>
+      <w:pPr>
+        <w:pStyle w:val="Normal"/>
+        <w:bidi w:val="0"/>
+        <w:jc w:val="start"/>
+        <w:rPr>
+          <w:b/>
+          <w:bCs/>
+        </w:rPr>
+      </w:pPr>
+      <w:r>
+        <w:rPr>
+          <w:b/>
+          <w:bCs/>
+        </w:rPr>
+        <w:t xml:space="preserve">2. Organizar datos de la secretaría de salud. </w:t>
+      </w:r>
+    </w:p>
+    <w:p>
+      <w:pPr>
+        <w:pStyle w:val="Normal"/>
+        <w:bidi w:val="0"/>
+        <w:jc w:val="start"/>
+        <w:rPr>
+          <w:b/>
+          <w:bCs/>
+        </w:rPr>
+      </w:pPr>
+      <w:r>
+        <w:rPr>
+          <w:b/>
+          <w:bCs/>
+        </w:rPr>
+        <w:t xml:space="preserve">     </w:t>
+      </w:r>
+      <w:r>
+        <w:rPr>
+          <w:b/>
+          <w:bCs/>
+        </w:rPr>
+        <w:t>a. Eliminar los datos de datos que no sean de Caucasia</w:t>
+      </w:r>
+    </w:p>
+    <w:p>
+      <w:pPr>
+        <w:pStyle w:val="Normal"/>
+        <w:bidi w:val="0"/>
+        <w:jc w:val="start"/>
+        <w:rPr>
+          <w:b/>
+          <w:bCs/>
+        </w:rPr>
+      </w:pPr>
+      <w:r>
+        <w:rPr>
+          <w:b/>
+          <w:bCs/>
+        </w:rPr>
+        <w:t xml:space="preserve">     </w:t>
+      </w:r>
+      <w:r>
+        <w:rPr>
+          <w:b/>
+          <w:bCs/>
+        </w:rPr>
+        <w:t xml:space="preserve">b. Arreglar lo de barrio y dirección </w:t>
+      </w:r>
+    </w:p>
+    <w:p>
+      <w:pPr>
+        <w:pStyle w:val="Normal"/>
+        <w:bidi w:val="0"/>
+        <w:jc w:val="start"/>
+        <w:rPr>
+          <w:b/>
+          <w:bCs/>
+        </w:rPr>
+      </w:pPr>
+      <w:r>
+        <w:rPr>
+          <w:b/>
+          <w:bCs/>
+        </w:rPr>
+        <w:t xml:space="preserve">     </w:t>
+      </w:r>
+      <w:r>
+        <w:rPr>
+          <w:b/>
+          <w:bCs/>
+        </w:rPr>
+        <w:t>c. Organizar cronológicamente la base de datos de</w:t>
+      </w:r>
+    </w:p>
+    <w:p>
+      <w:pPr>
+        <w:pStyle w:val="Normal"/>
+        <w:bidi w:val="0"/>
+        <w:jc w:val="start"/>
+        <w:rPr>
+          <w:b/>
+          <w:bCs/>
+        </w:rPr>
+      </w:pPr>
+      <w:r>
+        <w:rPr>
+          <w:b/>
+          <w:bCs/>
+        </w:rPr>
+        <w:t xml:space="preserve">     </w:t>
+      </w:r>
+      <w:r>
+        <w:rPr>
+          <w:b/>
+          <w:bCs/>
+        </w:rPr>
+        <w:t>d. listar las veredas que no pertenecen a Caucasia para eliminar estas observaciones.</w:t>
+      </w:r>
+    </w:p>
+    <w:p>
+      <w:pPr>
+        <w:pStyle w:val="Normal"/>
+        <w:bidi w:val="0"/>
+        <w:jc w:val="start"/>
+        <w:rPr>
+          <w:b/>
+          <w:bCs/>
+        </w:rPr>
+      </w:pPr>
+      <w:r>
+        <w:rPr>
+          <w:b/>
+          <w:bCs/>
+        </w:rPr>
+        <w:t xml:space="preserve">     </w:t>
+      </w:r>
+      <w:r>
+        <w:rPr>
+          <w:b/>
+          <w:bCs/>
+        </w:rPr>
+        <w:t xml:space="preserve">e. </w:t>
+      </w:r>
+      <w:r>
+        <w:rPr>
+          <w:b/>
+          <w:bCs/>
+        </w:rPr>
+        <w:t xml:space="preserve">Preguntar criterio de inclusión para Guarumo, Campoalegre, La Apartada, Jardín. </w:t>
+      </w:r>
+    </w:p>
+    <w:p>
+      <w:pPr>
+        <w:pStyle w:val="Normal"/>
+        <w:bidi w:val="0"/>
+        <w:jc w:val="start"/>
+        <w:rPr>
+          <w:b/>
+          <w:bCs/>
+        </w:rPr>
+      </w:pPr>
+      <w:r>
+        <w:rPr>
+          <w:b/>
+          <w:bCs/>
+        </w:rPr>
+      </w:r>
+    </w:p>
+    <w:p>
+      <w:pPr>
+        <w:pStyle w:val="Normal"/>
+        <w:bidi w:val="0"/>
+        <w:jc w:val="start"/>
+        <w:rPr>
+          <w:b/>
+          <w:bCs/>
+        </w:rPr>
+      </w:pPr>
+      <w:r>
+        <w:rPr>
+          <w:b/>
+          <w:bCs/>
+        </w:rPr>
+        <w:t>3. Unir las bases de datos de secretaría de salud.</w:t>
+      </w:r>
+    </w:p>
+    <w:p>
+      <w:pPr>
+        <w:pStyle w:val="Normal"/>
+        <w:bidi w:val="0"/>
+        <w:jc w:val="start"/>
+        <w:rPr>
+          <w:b/>
+          <w:bCs/>
+        </w:rPr>
+      </w:pPr>
+      <w:r>
+        <w:rPr>
+          <w:b/>
+          <w:bCs/>
+        </w:rPr>
+      </w:r>
+    </w:p>
+    <w:p>
+      <w:pPr>
+        <w:pStyle w:val="Normal"/>
+        <w:bidi w:val="0"/>
+        <w:jc w:val="start"/>
+        <w:rPr>
+          <w:b/>
+          <w:bCs/>
+        </w:rPr>
+      </w:pPr>
+      <w:r>
+        <w:rPr>
+          <w:b/>
+          <w:bCs/>
+        </w:rPr>
+      </w:r>
+    </w:p>
+    <w:p>
+      <w:pPr>
+        <w:pStyle w:val="Normal"/>
+        <w:bidi w:val="0"/>
+        <w:jc w:val="start"/>
+        <w:rPr>
+          <w:b/>
+          <w:bCs/>
+        </w:rPr>
+      </w:pPr>
+      <w:r>
+        <w:rPr>
+          <w:b/>
+          <w:bCs/>
+        </w:rPr>
+      </w:r>
+    </w:p>
+    <w:p>
+      <w:pPr>
+        <w:pStyle w:val="Normal"/>
+        <w:bidi w:val="0"/>
+        <w:jc w:val="start"/>
+        <w:rPr>
+          <w:b/>
+          <w:bCs/>
+        </w:rPr>
+      </w:pPr>
+      <w:r>
+        <w:rPr>
+          <w:b/>
+          <w:bCs/>
+        </w:rPr>
+        <w:t>Objetivo General:</w:t>
       </w:r>
     </w:p>
     <w:p>

</xml_diff>

<commit_message>
21 de agosto 1_
</commit_message>
<xml_diff>
--- a/7_trabajo_colaborativo_marco_idalina_joven_investigador/plan_de_trabajo_colaborativo.docx
+++ b/7_trabajo_colaborativo_marco_idalina_joven_investigador/plan_de_trabajo_colaborativo.docx
@@ -31,71 +31,63 @@
         </w:rPr>
       </w:pPr>
       <w:r>
-        <w:rPr/>
-      </w:r>
-    </w:p>
-    <w:p>
-      <w:pPr>
-        <w:pStyle w:val="Normal"/>
-        <w:bidi w:val="0"/>
-        <w:jc w:val="start"/>
-        <w:rPr>
-          <w:b/>
-          <w:bCs/>
-        </w:rPr>
-      </w:pPr>
-      <w:r>
-        <w:rPr/>
-      </w:r>
-    </w:p>
-    <w:p>
-      <w:pPr>
-        <w:pStyle w:val="Normal"/>
-        <w:bidi w:val="0"/>
-        <w:jc w:val="start"/>
-        <w:rPr>
-          <w:b/>
-          <w:bCs/>
-        </w:rPr>
-      </w:pPr>
-      <w:r>
-        <w:rPr>
-          <w:b/>
-          <w:bCs/>
-        </w:rPr>
-        <w:t>1</w:t>
-      </w:r>
-      <w:r>
-        <w:rPr>
-          <w:b/>
-          <w:bCs/>
-        </w:rPr>
-        <w:t>. Unir las bases de datos de secretaría de salud.</w:t>
-      </w:r>
-    </w:p>
-    <w:p>
-      <w:pPr>
-        <w:pStyle w:val="Normal"/>
-        <w:bidi w:val="0"/>
-        <w:jc w:val="start"/>
-        <w:rPr>
-          <w:b/>
-          <w:bCs/>
-        </w:rPr>
-      </w:pPr>
-      <w:r>
-        <w:rPr>
-          <w:b/>
-          <w:bCs/>
-        </w:rPr>
-        <w:t>2</w:t>
-      </w:r>
-      <w:r>
-        <w:rPr>
-          <w:b/>
-          <w:bCs/>
-        </w:rPr>
-        <w:t>. Listar El número variables objetivo</w:t>
+        <w:rPr>
+          <w:b/>
+          <w:bCs/>
+        </w:rPr>
+      </w:r>
+    </w:p>
+    <w:p>
+      <w:pPr>
+        <w:pStyle w:val="Normal"/>
+        <w:bidi w:val="0"/>
+        <w:jc w:val="start"/>
+        <w:rPr>
+          <w:b/>
+          <w:bCs/>
+        </w:rPr>
+      </w:pPr>
+      <w:r>
+        <w:rPr>
+          <w:b/>
+          <w:bCs/>
+        </w:rPr>
+      </w:r>
+    </w:p>
+    <w:p>
+      <w:pPr>
+        <w:pStyle w:val="Normal"/>
+        <w:bidi w:val="0"/>
+        <w:jc w:val="start"/>
+        <w:rPr>
+          <w:b/>
+          <w:bCs/>
+        </w:rPr>
+      </w:pPr>
+      <w:r>
+        <w:rPr>
+          <w:b/>
+          <w:bCs/>
+        </w:rPr>
+        <w:t>1. Unir las bases de datos de secretaría de salud.</w:t>
+      </w:r>
+    </w:p>
+    <w:p>
+      <w:pPr>
+        <w:pStyle w:val="Normal"/>
+        <w:bidi w:val="0"/>
+        <w:jc w:val="start"/>
+        <w:rPr>
+          <w:b/>
+          <w:bCs/>
+        </w:rPr>
+      </w:pPr>
+      <w:r>
+        <w:rPr>
+          <w:b/>
+          <w:bCs/>
+        </w:rPr>
+        <w:t>2. Listar El número variables objetivo</w:t>
       </w:r>
     </w:p>
     <w:p>
@@ -120,14 +112,7 @@
           <w:b/>
           <w:bCs/>
         </w:rPr>
-        <w:t>a</w:t>
-      </w:r>
-      <w:r>
-        <w:rPr>
-          <w:b/>
-          <w:bCs/>
-        </w:rPr>
-        <w:t>. Número de casos</w:t>
+        <w:t>a. Número de casos</w:t>
       </w:r>
     </w:p>
     <w:p>
@@ -152,14 +137,75 @@
           <w:b/>
           <w:bCs/>
         </w:rPr>
-        <w:t>b</w:t>
-      </w:r>
-      <w:r>
-        <w:rPr>
-          <w:b/>
-          <w:bCs/>
-        </w:rPr>
-        <w:t>. Incidencia de casos.</w:t>
+        <w:t>b. Incidencia de casos.</w:t>
+      </w:r>
+    </w:p>
+    <w:p>
+      <w:pPr>
+        <w:pStyle w:val="Normal"/>
+        <w:bidi w:val="0"/>
+        <w:jc w:val="start"/>
+        <w:rPr>
+          <w:b/>
+          <w:bCs/>
+        </w:rPr>
+      </w:pPr>
+      <w:r>
+        <w:rPr>
+          <w:b/>
+          <w:bCs/>
+        </w:rPr>
+        <w:t xml:space="preserve">   </w:t>
+      </w:r>
+      <w:r>
+        <w:rPr>
+          <w:b/>
+          <w:bCs/>
+        </w:rPr>
+        <w:t>c. Las variables entomológicas:</w:t>
+      </w:r>
+    </w:p>
+    <w:p>
+      <w:pPr>
+        <w:pStyle w:val="Normal"/>
+        <w:bidi w:val="0"/>
+        <w:jc w:val="start"/>
+        <w:rPr>
+          <w:b/>
+          <w:bCs/>
+        </w:rPr>
+      </w:pPr>
+      <w:r>
+        <w:rPr>
+          <w:b/>
+          <w:bCs/>
+        </w:rPr>
+        <w:t xml:space="preserve">   </w:t>
+      </w:r>
+      <w:r>
+        <w:rPr>
+          <w:b/>
+          <w:bCs/>
+        </w:rPr>
+        <w:t xml:space="preserve">d. Otra variable objetivo es el tipo de dengue, si grave o leve. </w:t>
+      </w:r>
+    </w:p>
+    <w:p>
+      <w:pPr>
+        <w:pStyle w:val="Normal"/>
+        <w:bidi w:val="0"/>
+        <w:jc w:val="start"/>
+        <w:rPr>
+          <w:b/>
+          <w:bCs/>
+        </w:rPr>
+      </w:pPr>
+      <w:r>
+        <w:rPr>
+          <w:b/>
+          <w:bCs/>
+        </w:rPr>
+        <w:t xml:space="preserve"> </w:t>
       </w:r>
     </w:p>
     <w:p>
@@ -179,62 +225,41 @@
         </w:rPr>
         <w:t xml:space="preserve">    </w:t>
       </w:r>
-      <w:r>
-        <w:rPr>
-          <w:b/>
-          <w:bCs/>
-        </w:rPr>
-        <w:t>c</w:t>
-      </w:r>
-      <w:r>
-        <w:rPr>
-          <w:b/>
-          <w:bCs/>
-        </w:rPr>
-        <w:t>. Las variables entomológicas:</w:t>
-      </w:r>
-    </w:p>
-    <w:p>
-      <w:pPr>
-        <w:pStyle w:val="Normal"/>
-        <w:bidi w:val="0"/>
-        <w:jc w:val="start"/>
-        <w:rPr>
-          <w:b/>
-          <w:bCs/>
-        </w:rPr>
-      </w:pPr>
-      <w:r>
-        <w:rPr>
-          <w:b/>
-          <w:bCs/>
-        </w:rPr>
-        <w:t xml:space="preserve">    </w:t>
-      </w:r>
-    </w:p>
-    <w:p>
-      <w:pPr>
-        <w:pStyle w:val="Normal"/>
-        <w:bidi w:val="0"/>
-        <w:jc w:val="start"/>
-        <w:rPr>
-          <w:b/>
-          <w:bCs/>
-        </w:rPr>
-      </w:pPr>
-      <w:r>
-        <w:rPr>
-          <w:b/>
-          <w:bCs/>
-        </w:rPr>
-        <w:t>3</w:t>
-      </w:r>
-      <w:r>
-        <w:rPr>
-          <w:b/>
-          <w:bCs/>
-        </w:rPr>
-        <w:t xml:space="preserve">. Organizar datos de la secretaría de salud. </w:t>
+    </w:p>
+    <w:p>
+      <w:pPr>
+        <w:pStyle w:val="Normal"/>
+        <w:bidi w:val="0"/>
+        <w:jc w:val="start"/>
+        <w:rPr>
+          <w:b/>
+          <w:bCs/>
+        </w:rPr>
+      </w:pPr>
+      <w:r>
+        <w:rPr>
+          <w:b/>
+          <w:bCs/>
+        </w:rPr>
+        <w:t>3. Organizar datos de la secretaría de salud.</w:t>
+      </w:r>
+    </w:p>
+    <w:p>
+      <w:pPr>
+        <w:pStyle w:val="Normal"/>
+        <w:bidi w:val="0"/>
+        <w:jc w:val="start"/>
+        <w:rPr>
+          <w:b/>
+          <w:bCs/>
+        </w:rPr>
+      </w:pPr>
+      <w:r>
+        <w:rPr>
+          <w:b/>
+          <w:bCs/>
+        </w:rPr>
+        <w:t xml:space="preserve">      </w:t>
       </w:r>
     </w:p>
     <w:p>
@@ -284,7 +309,7 @@
           <w:b/>
           <w:bCs/>
         </w:rPr>
-        <w:t xml:space="preserve">b. Arreglar lo de barrio y dirección </w:t>
+        <w:t xml:space="preserve">b. Arreglar lo de barrio y dirección. </w:t>
       </w:r>
     </w:p>
     <w:p>
@@ -359,14 +384,39 @@
           <w:b/>
           <w:bCs/>
         </w:rPr>
-        <w:t xml:space="preserve">e. </w:t>
-      </w:r>
-      <w:r>
-        <w:rPr>
-          <w:b/>
-          <w:bCs/>
-        </w:rPr>
-        <w:t xml:space="preserve">Preguntar criterio de inclusión para Guarumo, Campoalegre, La Apartada, Jardín. </w:t>
+        <w:t>e. Preguntar criterio de inclusión para Guarumo, Campoalegre, La Apartada, Jardín.</w:t>
+      </w:r>
+    </w:p>
+    <w:p>
+      <w:pPr>
+        <w:pStyle w:val="Normal"/>
+        <w:bidi w:val="0"/>
+        <w:jc w:val="start"/>
+        <w:rPr>
+          <w:b/>
+          <w:bCs/>
+        </w:rPr>
+      </w:pPr>
+      <w:r>
+        <w:rPr>
+          <w:b/>
+          <w:bCs/>
+        </w:rPr>
+        <w:t xml:space="preserve">     </w:t>
+      </w:r>
+      <w:r>
+        <w:rPr>
+          <w:b/>
+          <w:bCs/>
+        </w:rPr>
+        <w:t xml:space="preserve">f. Organizar la columna w, en cuanto a los nombres de los barrios para colaborar a Johana. Con base en la coolumna X alimentar la W.  </w:t>
+      </w:r>
+      <w:r>
+        <w:rPr>
+          <w:b/>
+          <w:bCs/>
+        </w:rPr>
+        <w:t xml:space="preserve"> </w:t>
       </w:r>
     </w:p>
     <w:p>

</xml_diff>

<commit_message>
se resolvieron las primeras dudas en cuanto a las bases de datos
</commit_message>
<xml_diff>
--- a/7_trabajo_colaborativo_marco_idalina_joven_investigador/plan_de_trabajo_colaborativo.docx
+++ b/7_trabajo_colaborativo_marco_idalina_joven_investigador/plan_de_trabajo_colaborativo.docx
@@ -187,7 +187,7 @@
           <w:b/>
           <w:bCs/>
         </w:rPr>
-        <w:t xml:space="preserve">d. Otra variable objetivo es el tipo de dengue, si grave o leve. </w:t>
+        <w:t xml:space="preserve">d. Otra variable objetivo es el tipo de dengue, con signos de alarma 220 o sin signos de alarma 210. </w:t>
       </w:r>
     </w:p>
     <w:p>
@@ -284,7 +284,14 @@
           <w:b/>
           <w:bCs/>
         </w:rPr>
-        <w:t>a. Eliminar los datos de datos que no sean de Caucasia</w:t>
+        <w:t xml:space="preserve">a. Eliminar los datos de datos que no sean de Caucasia. </w:t>
+      </w:r>
+      <w:r>
+        <w:rPr>
+          <w:b/>
+          <w:bCs/>
+        </w:rPr>
+        <w:t xml:space="preserve">Resaltar para Johana los casos que no son de Caucasia. </w:t>
       </w:r>
     </w:p>
     <w:p>
@@ -334,7 +341,28 @@
           <w:b/>
           <w:bCs/>
         </w:rPr>
-        <w:t>c. Organizar cronológicamente la base de datos de</w:t>
+        <w:t xml:space="preserve">c. Organizar cronológicamente </w:t>
+      </w:r>
+      <w:r>
+        <w:rPr>
+          <w:b/>
+          <w:bCs/>
+        </w:rPr>
+        <w:t xml:space="preserve">(semana epidemiológica y el año) </w:t>
+      </w:r>
+      <w:r>
+        <w:rPr>
+          <w:b/>
+          <w:bCs/>
+        </w:rPr>
+        <w:t xml:space="preserve">la base de datos </w:t>
+      </w:r>
+      <w:r>
+        <w:rPr>
+          <w:b/>
+          <w:bCs/>
+        </w:rPr>
+        <w:t xml:space="preserve">de acuerdo a la semana epidemiológica por año. </w:t>
       </w:r>
     </w:p>
     <w:p>
@@ -384,7 +412,14 @@
           <w:b/>
           <w:bCs/>
         </w:rPr>
-        <w:t>e. Preguntar criterio de inclusión para Guarumo, Campoalegre, La Apartada, Jardín.</w:t>
+        <w:t xml:space="preserve">e. Preguntar criterio de inclusión para Guarumo, Campoalegre, La Apartada, Jardín. </w:t>
+      </w:r>
+      <w:r>
+        <w:rPr>
+          <w:b/>
+          <w:bCs/>
+        </w:rPr>
+        <w:t>Determinemos el número de casos en esta condición.</w:t>
       </w:r>
     </w:p>
     <w:p>
@@ -409,7 +444,7 @@
           <w:b/>
           <w:bCs/>
         </w:rPr>
-        <w:t xml:space="preserve">f. Organizar la columna w, en cuanto a los nombres de los barrios para colaborar a Johana. Con base en la coolumna X alimentar la W.  </w:t>
+        <w:t xml:space="preserve">f. Organizar la columna w, en cuanto a los nombres de los barrios para colaborar a Johana. Con base en la columna X alimentar la W.  </w:t>
       </w:r>
       <w:r>
         <w:rPr>
@@ -451,42 +486,84 @@
           <w:b/>
           <w:bCs/>
         </w:rPr>
-        <w:t>4. Consultar si en cuanto a las variables meteorológicas, podemos considerar como una unica región a la compuesta por Caucasia, Nechí, La Apartada, Guarumo, Cáceres.</w:t>
-      </w:r>
-    </w:p>
-    <w:p>
-      <w:pPr>
-        <w:pStyle w:val="Normal"/>
-        <w:bidi w:val="0"/>
-        <w:jc w:val="start"/>
-        <w:rPr>
-          <w:b/>
-          <w:bCs/>
-        </w:rPr>
-      </w:pPr>
-      <w:r>
-        <w:rPr>
-          <w:b/>
-          <w:bCs/>
-        </w:rPr>
-      </w:r>
-    </w:p>
-    <w:p>
-      <w:pPr>
-        <w:pStyle w:val="Normal"/>
-        <w:bidi w:val="0"/>
-        <w:jc w:val="start"/>
-        <w:rPr>
-          <w:b/>
-          <w:bCs/>
-        </w:rPr>
-      </w:pPr>
-      <w:r>
-        <w:rPr>
-          <w:b/>
-          <w:bCs/>
-        </w:rPr>
-        <w:t>5. Hay en la base de datos casos de Cereté, Yarumal, Medellín, San Pues, Apartadó, BuenaVista, Carolina, Concordia, Itaguí, Necoclí, Remedios, TierraAlta.</w:t>
+        <w:t>4. Consultar si en cuanto a las variables meteorológicas, considerar</w:t>
+      </w:r>
+      <w:r>
+        <w:rPr>
+          <w:b/>
+          <w:bCs/>
+        </w:rPr>
+        <w:t>emos solo a</w:t>
+      </w:r>
+      <w:r>
+        <w:rPr>
+          <w:b/>
+          <w:bCs/>
+        </w:rPr>
+        <w:t xml:space="preserve"> Caucasia. </w:t>
+      </w:r>
+      <w:r>
+        <w:rPr>
+          <w:b/>
+          <w:bCs/>
+        </w:rPr>
+        <w:t>Y las veredas las determinaremos de acuerdo a la cercanía a Caucasia.</w:t>
+      </w:r>
+    </w:p>
+    <w:p>
+      <w:pPr>
+        <w:pStyle w:val="Normal"/>
+        <w:bidi w:val="0"/>
+        <w:jc w:val="start"/>
+        <w:rPr>
+          <w:b/>
+          <w:bCs/>
+        </w:rPr>
+      </w:pPr>
+      <w:r>
+        <w:rPr/>
+      </w:r>
+    </w:p>
+    <w:p>
+      <w:pPr>
+        <w:pStyle w:val="Normal"/>
+        <w:bidi w:val="0"/>
+        <w:jc w:val="start"/>
+        <w:rPr>
+          <w:b/>
+          <w:bCs/>
+        </w:rPr>
+      </w:pPr>
+      <w:r>
+        <w:rPr>
+          <w:b/>
+          <w:bCs/>
+        </w:rPr>
+      </w:r>
+    </w:p>
+    <w:p>
+      <w:pPr>
+        <w:pStyle w:val="Normal"/>
+        <w:bidi w:val="0"/>
+        <w:jc w:val="start"/>
+        <w:rPr>
+          <w:b/>
+          <w:bCs/>
+        </w:rPr>
+      </w:pPr>
+      <w:r>
+        <w:rPr>
+          <w:b/>
+          <w:bCs/>
+        </w:rPr>
+        <w:t xml:space="preserve">5. Hay en la base de datos casos de Cereté, Yarumal, Medellín, San Pues, Apartadó, BuenaVista, Carolina, Concordia, Itaguí, Necoclí, Remedios, TierraAlta. </w:t>
+      </w:r>
+      <w:r>
+        <w:rPr>
+          <w:b/>
+          <w:bCs/>
+        </w:rPr>
+        <w:t xml:space="preserve">Estos los resaltaremos con un color para cada uno. El atributo fue municipio de residencia. </w:t>
       </w:r>
     </w:p>
     <w:p>
@@ -571,7 +648,14 @@
           <w:b/>
           <w:bCs/>
         </w:rPr>
-        <w:t>b. Fecha</w:t>
+        <w:t xml:space="preserve">b. </w:t>
+      </w:r>
+      <w:r>
+        <w:rPr>
+          <w:b/>
+          <w:bCs/>
+        </w:rPr>
+        <w:t xml:space="preserve">Semana epidemiológica asociada al año coorrespondiente. </w:t>
       </w:r>
     </w:p>
     <w:p>
@@ -681,7 +765,32 @@
           <w:b/>
           <w:bCs/>
         </w:rPr>
-        <w:t>7. Hay tres atributos de de fecha, requerimos saber qué indica cada fecha y cuál vamos a usar.</w:t>
+        <w:t>7. Hay tres atributos de de fecha, requerimos saber qué indica cada fecha y cuál vamos</w:t>
+      </w:r>
+    </w:p>
+    <w:p>
+      <w:pPr>
+        <w:pStyle w:val="Normal"/>
+        <w:bidi w:val="0"/>
+        <w:jc w:val="start"/>
+        <w:rPr>
+          <w:b/>
+          <w:bCs/>
+        </w:rPr>
+      </w:pPr>
+      <w:r>
+        <w:rPr>
+          <w:b/>
+          <w:bCs/>
+        </w:rPr>
+        <w:t xml:space="preserve">    </w:t>
+      </w:r>
+      <w:r>
+        <w:rPr>
+          <w:b/>
+          <w:bCs/>
+        </w:rPr>
+        <w:t>a usar.</w:t>
       </w:r>
     </w:p>
     <w:p>
@@ -734,7 +843,241 @@
           <w:b/>
           <w:bCs/>
         </w:rPr>
-        <w:t xml:space="preserve">9. Obtener los datos meteorológicos desde 2010. para juntarlos a la base de tos de la secretaría de salud y luego hacer el análisis de correlaciones. </w:t>
+        <w:t>9. Obtener los datos meteorológicos desde 2010. para juntarlos a la base de tos de la</w:t>
+      </w:r>
+    </w:p>
+    <w:p>
+      <w:pPr>
+        <w:pStyle w:val="Normal"/>
+        <w:bidi w:val="0"/>
+        <w:jc w:val="start"/>
+        <w:rPr>
+          <w:b/>
+          <w:bCs/>
+        </w:rPr>
+      </w:pPr>
+      <w:r>
+        <w:rPr>
+          <w:b/>
+          <w:bCs/>
+        </w:rPr>
+        <w:t xml:space="preserve"> </w:t>
+      </w:r>
+      <w:r>
+        <w:rPr>
+          <w:b/>
+          <w:bCs/>
+        </w:rPr>
+        <w:t>secretaría de salud y luego hacer el análisis de correlaciones.</w:t>
+      </w:r>
+    </w:p>
+    <w:p>
+      <w:pPr>
+        <w:pStyle w:val="Normal"/>
+        <w:bidi w:val="0"/>
+        <w:jc w:val="start"/>
+        <w:rPr>
+          <w:b/>
+          <w:bCs/>
+        </w:rPr>
+      </w:pPr>
+      <w:r>
+        <w:rPr/>
+      </w:r>
+    </w:p>
+    <w:p>
+      <w:pPr>
+        <w:pStyle w:val="Normal"/>
+        <w:bidi w:val="0"/>
+        <w:jc w:val="start"/>
+        <w:rPr>
+          <w:b/>
+          <w:bCs/>
+        </w:rPr>
+      </w:pPr>
+      <w:r>
+        <w:rPr>
+          <w:b/>
+          <w:bCs/>
+        </w:rPr>
+        <w:t xml:space="preserve">Primero unir las bases de datos de Secretaría de Salud. </w:t>
+      </w:r>
+    </w:p>
+    <w:p>
+      <w:pPr>
+        <w:pStyle w:val="Normal"/>
+        <w:bidi w:val="0"/>
+        <w:jc w:val="start"/>
+        <w:rPr>
+          <w:b/>
+          <w:bCs/>
+        </w:rPr>
+      </w:pPr>
+      <w:r>
+        <w:rPr>
+          <w:b/>
+          <w:bCs/>
+        </w:rPr>
+        <w:t xml:space="preserve">Chequear que no se vallan a duplicar los datos. </w:t>
+      </w:r>
+    </w:p>
+    <w:p>
+      <w:pPr>
+        <w:pStyle w:val="Normal"/>
+        <w:bidi w:val="0"/>
+        <w:jc w:val="start"/>
+        <w:rPr>
+          <w:b/>
+          <w:bCs/>
+        </w:rPr>
+      </w:pPr>
+      <w:r>
+        <w:rPr>
+          <w:b/>
+          <w:bCs/>
+        </w:rPr>
+        <w:t xml:space="preserve">Luego organizar la columna w. </w:t>
+      </w:r>
+    </w:p>
+    <w:p>
+      <w:pPr>
+        <w:pStyle w:val="Normal"/>
+        <w:bidi w:val="0"/>
+        <w:jc w:val="start"/>
+        <w:rPr>
+          <w:b/>
+          <w:bCs/>
+        </w:rPr>
+      </w:pPr>
+      <w:r>
+        <w:rPr>
+          <w:b/>
+          <w:bCs/>
+        </w:rPr>
+        <w:t xml:space="preserve">Graficar casos vs semana epidemiológica por año.. </w:t>
+      </w:r>
+    </w:p>
+    <w:p>
+      <w:pPr>
+        <w:pStyle w:val="Normal"/>
+        <w:bidi w:val="0"/>
+        <w:jc w:val="start"/>
+        <w:rPr>
+          <w:b/>
+          <w:bCs/>
+        </w:rPr>
+      </w:pPr>
+      <w:r>
+        <w:rPr>
+          <w:b/>
+          <w:bCs/>
+        </w:rPr>
+        <w:t xml:space="preserve">Los datos los trabajaremos con fecha de frecuencia semanal. </w:t>
+      </w:r>
+    </w:p>
+    <w:p>
+      <w:pPr>
+        <w:pStyle w:val="Normal"/>
+        <w:bidi w:val="0"/>
+        <w:jc w:val="start"/>
+        <w:rPr>
+          <w:b/>
+          <w:bCs/>
+        </w:rPr>
+      </w:pPr>
+      <w:r>
+        <w:rPr>
+          <w:b/>
+          <w:bCs/>
+        </w:rPr>
+        <w:t xml:space="preserve">Qué es semana epidemiológica  </w:t>
+      </w:r>
+    </w:p>
+    <w:p>
+      <w:pPr>
+        <w:pStyle w:val="Normal"/>
+        <w:bidi w:val="0"/>
+        <w:jc w:val="start"/>
+        <w:rPr>
+          <w:b/>
+          <w:bCs/>
+        </w:rPr>
+      </w:pPr>
+      <w:r>
+        <w:rPr>
+          <w:b/>
+          <w:bCs/>
+        </w:rPr>
+        <w:t xml:space="preserve">Debemos averiguar la ubicación de cada estación. </w:t>
+      </w:r>
+    </w:p>
+    <w:p>
+      <w:pPr>
+        <w:pStyle w:val="Normal"/>
+        <w:bidi w:val="0"/>
+        <w:jc w:val="start"/>
+        <w:rPr>
+          <w:b/>
+          <w:bCs/>
+        </w:rPr>
+      </w:pPr>
+      <w:r>
+        <w:rPr>
+          <w:b/>
+          <w:bCs/>
+        </w:rPr>
+        <w:t xml:space="preserve">Buscamos una asociación espacial más precisa.  </w:t>
+      </w:r>
+    </w:p>
+    <w:p>
+      <w:pPr>
+        <w:pStyle w:val="Normal"/>
+        <w:bidi w:val="0"/>
+        <w:jc w:val="start"/>
+        <w:rPr>
+          <w:b/>
+          <w:bCs/>
+        </w:rPr>
+      </w:pPr>
+      <w:r>
+        <w:rPr>
+          <w:b/>
+          <w:bCs/>
+        </w:rPr>
+      </w:r>
+    </w:p>
+    <w:p>
+      <w:pPr>
+        <w:pStyle w:val="Normal"/>
+        <w:bidi w:val="0"/>
+        <w:jc w:val="start"/>
+        <w:rPr>
+          <w:b/>
+          <w:bCs/>
+        </w:rPr>
+      </w:pPr>
+      <w:r>
+        <w:rPr>
+          <w:b/>
+          <w:bCs/>
+        </w:rPr>
+      </w:r>
+    </w:p>
+    <w:p>
+      <w:pPr>
+        <w:pStyle w:val="Normal"/>
+        <w:bidi w:val="0"/>
+        <w:jc w:val="start"/>
+        <w:rPr>
+          <w:b/>
+          <w:bCs/>
+        </w:rPr>
+      </w:pPr>
+      <w:r>
+        <w:rPr>
+          <w:b/>
+          <w:bCs/>
+        </w:rPr>
       </w:r>
     </w:p>
     <w:p>
@@ -890,7 +1233,7 @@
           <w:b/>
           <w:bCs/>
         </w:rPr>
-        <w:t>#### **Duración del Proyecto:**</w:t>
+        <w:t>Duración del Proyecto:**</w:t>
       </w:r>
     </w:p>
     <w:p>

</xml_diff>